<commit_message>
use cases, test cases
</commit_message>
<xml_diff>
--- a/Analysis/Use case descriptions/Add movie to favourites.docx
+++ b/Analysis/Use case descriptions/Add movie to favourites.docx
@@ -71,6 +71,7 @@
                 <w:bCs/>
               </w:rPr>
             </w:pPr>
+            <w:proofErr w:type="spellStart"/>
             <w:r>
               <w:rPr>
                 <w:b/>
@@ -78,6 +79,7 @@
               </w:rPr>
               <w:t>Value</w:t>
             </w:r>
+            <w:proofErr w:type="spellEnd"/>
           </w:p>
         </w:tc>
       </w:tr>
@@ -133,13 +135,47 @@
                 <w:bCs/>
               </w:rPr>
             </w:pPr>
+            <w:proofErr w:type="spellStart"/>
             <w:r>
               <w:rPr>
                 <w:b/>
                 <w:bCs/>
               </w:rPr>
-              <w:t>Add movie to favourites</w:t>
-            </w:r>
+              <w:t>Add</w:t>
+            </w:r>
+            <w:proofErr w:type="spellEnd"/>
+            <w:r>
+              <w:rPr>
+                <w:b/>
+                <w:bCs/>
+              </w:rPr>
+              <w:t xml:space="preserve"> </w:t>
+            </w:r>
+            <w:proofErr w:type="spellStart"/>
+            <w:r>
+              <w:rPr>
+                <w:b/>
+                <w:bCs/>
+              </w:rPr>
+              <w:t>movie</w:t>
+            </w:r>
+            <w:proofErr w:type="spellEnd"/>
+            <w:r>
+              <w:rPr>
+                <w:b/>
+                <w:bCs/>
+              </w:rPr>
+              <w:t xml:space="preserve"> to </w:t>
+            </w:r>
+            <w:proofErr w:type="spellStart"/>
+            <w:r>
+              <w:rPr>
+                <w:b/>
+                <w:bCs/>
+              </w:rPr>
+              <w:t>favourites</w:t>
+            </w:r>
+            <w:proofErr w:type="spellEnd"/>
           </w:p>
         </w:tc>
       </w:tr>
@@ -166,12 +202,14 @@
                 <w:b/>
               </w:rPr>
             </w:pPr>
+            <w:proofErr w:type="spellStart"/>
             <w:r>
               <w:rPr>
                 <w:b/>
               </w:rPr>
               <w:t>Summary</w:t>
             </w:r>
+            <w:proofErr w:type="spellEnd"/>
           </w:p>
         </w:tc>
         <w:tc>
@@ -326,7 +364,21 @@
               <w:rPr>
                 <w:lang w:val="en-GB"/>
               </w:rPr>
-              <w:t xml:space="preserve">The actor must be logged in to the system. </w:t>
+              <w:t xml:space="preserve">The actor </w:t>
+            </w:r>
+            <w:proofErr w:type="gramStart"/>
+            <w:r>
+              <w:rPr>
+                <w:lang w:val="en-GB"/>
+              </w:rPr>
+              <w:t>must be logged in</w:t>
+            </w:r>
+            <w:proofErr w:type="gramEnd"/>
+            <w:r>
+              <w:rPr>
+                <w:lang w:val="en-GB"/>
+              </w:rPr>
+              <w:t xml:space="preserve"> to the system. </w:t>
             </w:r>
           </w:p>
           <w:p>
@@ -421,7 +473,49 @@
               <w:rPr>
                 <w:b/>
               </w:rPr>
-              <w:t xml:space="preserve">Base Sequence (Main Scenario) </w:t>
+              <w:t xml:space="preserve">Base </w:t>
+            </w:r>
+            <w:proofErr w:type="spellStart"/>
+            <w:r>
+              <w:rPr>
+                <w:b/>
+              </w:rPr>
+              <w:t>Sequence</w:t>
+            </w:r>
+            <w:proofErr w:type="spellEnd"/>
+            <w:r>
+              <w:rPr>
+                <w:b/>
+              </w:rPr>
+              <w:t xml:space="preserve"> (</w:t>
+            </w:r>
+            <w:proofErr w:type="spellStart"/>
+            <w:r>
+              <w:rPr>
+                <w:b/>
+              </w:rPr>
+              <w:t>Main</w:t>
+            </w:r>
+            <w:proofErr w:type="spellEnd"/>
+            <w:r>
+              <w:rPr>
+                <w:b/>
+              </w:rPr>
+              <w:t xml:space="preserve"> </w:t>
+            </w:r>
+            <w:proofErr w:type="spellStart"/>
+            <w:r>
+              <w:rPr>
+                <w:b/>
+              </w:rPr>
+              <w:t>Scenario</w:t>
+            </w:r>
+            <w:proofErr w:type="spellEnd"/>
+            <w:r>
+              <w:rPr>
+                <w:b/>
+              </w:rPr>
+              <w:t xml:space="preserve">) </w:t>
             </w:r>
           </w:p>
         </w:tc>
@@ -465,11 +559,19 @@
               <w:ind w:left="27" w:firstLine="0"/>
               <w:jc w:val="center"/>
             </w:pPr>
+            <w:proofErr w:type="spellStart"/>
             <w:r>
               <w:rPr>
                 <w:b/>
               </w:rPr>
-              <w:t xml:space="preserve">System </w:t>
+              <w:t>System</w:t>
+            </w:r>
+            <w:proofErr w:type="spellEnd"/>
+            <w:r>
+              <w:rPr>
+                <w:b/>
+              </w:rPr>
+              <w:t xml:space="preserve"> </w:t>
             </w:r>
           </w:p>
         </w:tc>
@@ -537,37 +639,13 @@
               <w:rPr>
                 <w:lang w:val="en-GB"/>
               </w:rPr>
-              <w:t xml:space="preserve"> the option </w:t>
+              <w:t xml:space="preserve"> the </w:t>
             </w:r>
             <w:r>
               <w:rPr>
                 <w:lang w:val="en-GB"/>
               </w:rPr>
-              <w:t xml:space="preserve">to </w:t>
-            </w:r>
-            <w:r>
-              <w:rPr>
-                <w:lang w:val="en-GB"/>
-              </w:rPr>
-              <w:t>add</w:t>
-            </w:r>
-            <w:r>
-              <w:rPr>
-                <w:lang w:val="en-GB"/>
-              </w:rPr>
-              <w:t xml:space="preserve"> movie </w:t>
-            </w:r>
-            <w:r>
-              <w:rPr>
-                <w:lang w:val="en-GB"/>
-              </w:rPr>
-              <w:t xml:space="preserve">to favourites for </w:t>
-            </w:r>
-            <w:r>
-              <w:rPr>
-                <w:lang w:val="en-GB"/>
-              </w:rPr>
-              <w:t>specific movie</w:t>
+              <w:t xml:space="preserve"> Search view</w:t>
             </w:r>
           </w:p>
           <w:p>
@@ -577,6 +655,12 @@
                 <w:lang w:val="en-GB"/>
               </w:rPr>
             </w:pPr>
+            <w:r>
+              <w:rPr>
+                <w:lang w:val="en-GB"/>
+              </w:rPr>
+              <w:t>2. Selects add to my list for a specific movie</w:t>
+            </w:r>
           </w:p>
         </w:tc>
         <w:tc>
@@ -607,9 +691,30 @@
               <w:rPr>
                 <w:lang w:val="en-GB"/>
               </w:rPr>
-              <w:t>Stores the data</w:t>
+              <w:t>Displays the search view</w:t>
+            </w:r>
+          </w:p>
+          <w:p>
+            <w:pPr>
+              <w:spacing w:after="0" w:line="259" w:lineRule="auto"/>
+              <w:ind w:left="0" w:firstLine="0"/>
+              <w:rPr>
+                <w:lang w:val="en-GB"/>
+              </w:rPr>
+            </w:pPr>
+            <w:r>
+              <w:rPr>
+                <w:lang w:val="en-GB"/>
+              </w:rPr>
+              <w:t xml:space="preserve">2.1 </w:t>
             </w:r>
             <w:bookmarkStart w:id="0" w:name="_GoBack"/>
+            <w:r>
+              <w:rPr>
+                <w:lang w:val="en-GB"/>
+              </w:rPr>
+              <w:t>Stores the selected movie in the users list</w:t>
+            </w:r>
             <w:bookmarkEnd w:id="0"/>
           </w:p>
           <w:p>

</xml_diff>